<commit_message>
Updated Document with tasks for Sprint 2
</commit_message>
<xml_diff>
--- a/Documents/Project Notes.docx
+++ b/Documents/Project Notes.docx
@@ -1821,14 +1821,166 @@
     </w:p>
     <w:p>
       <w:pPr>
-        <w:ind w:firstLine="0"/>
-        <w:rPr>
-          <w:b/>
-          <w:bCs/>
-        </w:rPr>
-      </w:pPr>
-    </w:p>
-    <w:p/>
+        <w:pStyle w:val="ListParagraph"/>
+        <w:numPr>
+          <w:ilvl w:val="0"/>
+          <w:numId w:val="1"/>
+        </w:numPr>
+        <w:rPr>
+          <w:b/>
+          <w:bCs/>
+        </w:rPr>
+      </w:pPr>
+      <w:r>
+        <w:t xml:space="preserve">Implementing the Navigation Bar with Django with guide from </w:t>
+      </w:r>
+      <w:proofErr w:type="spellStart"/>
+      <w:r>
+        <w:t>godaddy</w:t>
+      </w:r>
+      <w:proofErr w:type="spellEnd"/>
+      <w:r>
+        <w:t xml:space="preserve"> flow</w:t>
+      </w:r>
+    </w:p>
+    <w:p>
+      <w:pPr>
+        <w:pStyle w:val="ListParagraph"/>
+        <w:numPr>
+          <w:ilvl w:val="1"/>
+          <w:numId w:val="1"/>
+        </w:numPr>
+      </w:pPr>
+      <w:hyperlink r:id="rId8" w:history="1">
+        <w:r>
+          <w:rPr>
+            <w:rStyle w:val="Hyperlink"/>
+          </w:rPr>
+          <w:t>https://abccorp5.godaddysites.com/</w:t>
+        </w:r>
+      </w:hyperlink>
+    </w:p>
+    <w:p>
+      <w:pPr>
+        <w:pStyle w:val="ListParagraph"/>
+        <w:numPr>
+          <w:ilvl w:val="1"/>
+          <w:numId w:val="1"/>
+        </w:numPr>
+        <w:rPr>
+          <w:b/>
+          <w:bCs/>
+        </w:rPr>
+      </w:pPr>
+      <w:r>
+        <w:t>David &amp; Paul</w:t>
+      </w:r>
+    </w:p>
+    <w:p>
+      <w:pPr>
+        <w:pStyle w:val="ListParagraph"/>
+        <w:numPr>
+          <w:ilvl w:val="0"/>
+          <w:numId w:val="1"/>
+        </w:numPr>
+        <w:rPr>
+          <w:b/>
+          <w:bCs/>
+        </w:rPr>
+      </w:pPr>
+      <w:r>
+        <w:t>Implementing Home Page Front End</w:t>
+      </w:r>
+    </w:p>
+    <w:p>
+      <w:pPr>
+        <w:pStyle w:val="ListParagraph"/>
+        <w:numPr>
+          <w:ilvl w:val="1"/>
+          <w:numId w:val="1"/>
+        </w:numPr>
+        <w:rPr>
+          <w:b/>
+          <w:bCs/>
+        </w:rPr>
+      </w:pPr>
+      <w:r>
+        <w:t>Emmanuel</w:t>
+      </w:r>
+    </w:p>
+    <w:p>
+      <w:pPr>
+        <w:pStyle w:val="ListParagraph"/>
+        <w:numPr>
+          <w:ilvl w:val="0"/>
+          <w:numId w:val="1"/>
+        </w:numPr>
+        <w:rPr>
+          <w:b/>
+          <w:bCs/>
+        </w:rPr>
+      </w:pPr>
+      <w:r>
+        <w:t>Populating Database with Data</w:t>
+      </w:r>
+    </w:p>
+    <w:p>
+      <w:pPr>
+        <w:pStyle w:val="ListParagraph"/>
+        <w:numPr>
+          <w:ilvl w:val="1"/>
+          <w:numId w:val="1"/>
+        </w:numPr>
+        <w:rPr>
+          <w:b/>
+          <w:bCs/>
+        </w:rPr>
+      </w:pPr>
+      <w:r>
+        <w:t>Emmanuel</w:t>
+      </w:r>
+    </w:p>
+    <w:p>
+      <w:pPr>
+        <w:pStyle w:val="ListParagraph"/>
+        <w:numPr>
+          <w:ilvl w:val="0"/>
+          <w:numId w:val="1"/>
+        </w:numPr>
+        <w:rPr>
+          <w:b/>
+          <w:bCs/>
+        </w:rPr>
+      </w:pPr>
+      <w:r>
+        <w:t>Implementing Home Page Back End</w:t>
+      </w:r>
+    </w:p>
+    <w:p>
+      <w:pPr>
+        <w:pStyle w:val="ListParagraph"/>
+        <w:numPr>
+          <w:ilvl w:val="1"/>
+          <w:numId w:val="1"/>
+        </w:numPr>
+        <w:rPr>
+          <w:b/>
+          <w:bCs/>
+        </w:rPr>
+      </w:pPr>
+      <w:r>
+        <w:t>Charles</w:t>
+      </w:r>
+    </w:p>
+    <w:p>
+      <w:pPr>
+        <w:ind w:firstLine="0"/>
+        <w:rPr>
+          <w:b/>
+          <w:bCs/>
+        </w:rPr>
+      </w:pPr>
+    </w:p>
     <w:sectPr>
       <w:pgSz w:w="12240" w:h="15840"/>
       <w:pgMar w:top="1440" w:right="1440" w:bottom="1440" w:left="1440" w:header="720" w:footer="720" w:gutter="0"/>

</xml_diff>